<commit_message>
More Information About BiblioteK
Adding some features of our application.
</commit_message>
<xml_diff>
--- a/BiblioteK.docx
+++ b/BiblioteK.docx
@@ -197,6 +197,105 @@
           <w:lang w:val="es-ES"/>
         </w:rPr>
       </w:pPr>
+    </w:p>
+    <w:p>
+      <w:pPr>
+        <w:rPr>
+          <w:rFonts w:ascii="Times New Roman" w:hAnsi="Times New Roman" w:cs="Times New Roman"/>
+          <w:sz w:val="24"/>
+          <w:lang w:val="es-ES"/>
+        </w:rPr>
+      </w:pPr>
+      <w:r>
+        <w:rPr>
+          <w:rFonts w:ascii="Times New Roman" w:hAnsi="Times New Roman" w:cs="Times New Roman"/>
+          <w:sz w:val="24"/>
+          <w:lang w:val="es-ES"/>
+        </w:rPr>
+        <w:tab/>
+        <w:t>Algunas funcionalidades de la aplicación:</w:t>
+      </w:r>
+    </w:p>
+    <w:p>
+      <w:pPr>
+        <w:rPr>
+          <w:rFonts w:ascii="Times New Roman" w:hAnsi="Times New Roman" w:cs="Times New Roman"/>
+          <w:sz w:val="24"/>
+          <w:lang w:val="es-ES"/>
+        </w:rPr>
+      </w:pPr>
+      <w:proofErr w:type="spellStart"/>
+      <w:r>
+        <w:rPr>
+          <w:rFonts w:ascii="Times New Roman" w:hAnsi="Times New Roman" w:cs="Times New Roman"/>
+          <w:sz w:val="24"/>
+          <w:lang w:val="es-ES"/>
+        </w:rPr>
+        <w:t>BiblioteK</w:t>
+      </w:r>
+      <w:proofErr w:type="spellEnd"/>
+      <w:r>
+        <w:rPr>
+          <w:rFonts w:ascii="Times New Roman" w:hAnsi="Times New Roman" w:cs="Times New Roman"/>
+          <w:sz w:val="24"/>
+          <w:lang w:val="es-ES"/>
+        </w:rPr>
+        <w:t xml:space="preserve"> contará con un sistema de filtración de libros por carrera, es decir, que los libros estarán organizados por carrera o facultad, para poder hacer las búsquedas de los libros mucho más sencilla y rápida para los estudiantes.</w:t>
+      </w:r>
+    </w:p>
+    <w:p>
+      <w:pPr>
+        <w:rPr>
+          <w:rFonts w:ascii="Times New Roman" w:hAnsi="Times New Roman" w:cs="Times New Roman"/>
+          <w:sz w:val="24"/>
+          <w:lang w:val="es-ES"/>
+        </w:rPr>
+      </w:pPr>
+      <w:r>
+        <w:rPr>
+          <w:rFonts w:ascii="Times New Roman" w:hAnsi="Times New Roman" w:cs="Times New Roman"/>
+          <w:sz w:val="24"/>
+          <w:lang w:val="es-ES"/>
+        </w:rPr>
+        <w:tab/>
+        <w:t>Contará con una funcionalidad que les permitirá a los estudiantes poder agregar libros a una lista de “Favoritos” y “Deseados”, esto con el fin de poder ser notificados cuando un libro que NO estaba disponible en la biblioteca, lo esté ahora, y así poder ir a por el libro. Y también para poder acceder a la lista de libros más rápido, y no tener que volver a hacer búsquedas innecesarias.</w:t>
+      </w:r>
+    </w:p>
+    <w:p>
+      <w:pPr>
+        <w:rPr>
+          <w:rFonts w:ascii="Times New Roman" w:hAnsi="Times New Roman" w:cs="Times New Roman"/>
+          <w:sz w:val="24"/>
+          <w:lang w:val="es-ES"/>
+        </w:rPr>
+      </w:pPr>
+      <w:r>
+        <w:rPr>
+          <w:rFonts w:ascii="Times New Roman" w:hAnsi="Times New Roman" w:cs="Times New Roman"/>
+          <w:sz w:val="24"/>
+          <w:lang w:val="es-ES"/>
+        </w:rPr>
+        <w:tab/>
+        <w:t>Como mencionaba anteriormente, contará con un sistema de “</w:t>
+      </w:r>
+      <w:proofErr w:type="spellStart"/>
+      <w:r>
+        <w:rPr>
+          <w:rFonts w:ascii="Times New Roman" w:hAnsi="Times New Roman" w:cs="Times New Roman"/>
+          <w:sz w:val="24"/>
+          <w:lang w:val="es-ES"/>
+        </w:rPr>
+        <w:t>Login</w:t>
+      </w:r>
+      <w:proofErr w:type="spellEnd"/>
+      <w:r>
+        <w:rPr>
+          <w:rFonts w:ascii="Times New Roman" w:hAnsi="Times New Roman" w:cs="Times New Roman"/>
+          <w:sz w:val="24"/>
+          <w:lang w:val="es-ES"/>
+        </w:rPr>
+        <w:t>” para poder validar que realmente sea un estudiante o directivo de la universidad quien intenta ingresar a la aplicación.</w:t>
+      </w:r>
       <w:bookmarkStart w:id="0" w:name="_GoBack"/>
       <w:bookmarkEnd w:id="0"/>
     </w:p>

</xml_diff>